<commit_message>
Updates to add first impression to rubric and writing announcement
</commit_message>
<xml_diff>
--- a/TechComm/assignments/fact-sheet/Fact_Sheet_Rubric_4TR.docx
+++ b/TechComm/assignments/fact-sheet/Fact_Sheet_Rubric_4TR.docx
@@ -421,6 +421,170 @@
         <w:tc>
           <w:tcPr>
             <w:tcW w:w="2379" w:type="dxa"/>
+          </w:tcPr>
+          <w:p>
+            <w:pPr>
+              <w:spacing w:after="0"/>
+              <w:rPr>
+                <w:rFonts w:ascii="Verdana" w:hAnsi="Verdana" w:cs="Calibri"/>
+                <w:b/>
+                <w:bCs/>
+                <w:sz w:val="20"/>
+                <w:szCs w:val="20"/>
+              </w:rPr>
+            </w:pPr>
+            <w:r>
+              <w:rPr>
+                <w:rFonts w:ascii="Verdana" w:hAnsi="Verdana" w:cs="Calibri"/>
+                <w:b/>
+                <w:bCs/>
+                <w:sz w:val="20"/>
+                <w:szCs w:val="20"/>
+              </w:rPr>
+              <w:t>First Impression</w:t>
+            </w:r>
+          </w:p>
+          <w:p>
+            <w:pPr>
+              <w:spacing w:after="0"/>
+              <w:rPr>
+                <w:rFonts w:ascii="Verdana" w:hAnsi="Verdana" w:cs="Calibri"/>
+                <w:b/>
+                <w:bCs/>
+                <w:sz w:val="20"/>
+                <w:szCs w:val="20"/>
+              </w:rPr>
+            </w:pPr>
+            <w:r>
+              <w:rPr>
+                <w:rFonts w:ascii="Verdana" w:hAnsi="Verdana" w:cs="Calibri"/>
+                <w:sz w:val="20"/>
+                <w:szCs w:val="20"/>
+              </w:rPr>
+              <w:t>Makes a positive first impression as a polished, professional document.</w:t>
+            </w:r>
+          </w:p>
+        </w:tc>
+        <w:tc>
+          <w:tcPr>
+            <w:tcW w:w="2380" w:type="dxa"/>
+          </w:tcPr>
+          <w:p>
+            <w:pPr>
+              <w:spacing w:after="0"/>
+              <w:rPr>
+                <w:rFonts w:ascii="Verdana" w:hAnsi="Verdana" w:cs="Calibri"/>
+                <w:sz w:val="20"/>
+                <w:szCs w:val="20"/>
+              </w:rPr>
+            </w:pPr>
+            <w:r>
+              <w:rPr>
+                <w:rFonts w:ascii="Verdana" w:hAnsi="Verdana" w:cs="Calibri"/>
+                <w:sz w:val="20"/>
+                <w:szCs w:val="20"/>
+              </w:rPr>
+              <w:t>Makes an outstanding first impression. Appears as a professional piece that could be sent out immediately.</w:t>
+            </w:r>
+          </w:p>
+        </w:tc>
+        <w:tc>
+          <w:tcPr>
+            <w:tcW w:w="2379" w:type="dxa"/>
+          </w:tcPr>
+          <w:p>
+            <w:pPr>
+              <w:spacing w:after="0"/>
+              <w:rPr>
+                <w:rFonts w:ascii="Verdana" w:hAnsi="Verdana" w:cs="Calibri"/>
+                <w:sz w:val="20"/>
+                <w:szCs w:val="20"/>
+              </w:rPr>
+            </w:pPr>
+            <w:r>
+              <w:rPr>
+                <w:rFonts w:ascii="Verdana" w:hAnsi="Verdana" w:cs="Calibri"/>
+                <w:sz w:val="20"/>
+                <w:szCs w:val="20"/>
+              </w:rPr>
+              <w:t>Makes a strong first impression. Uses impressive document design.</w:t>
+            </w:r>
+          </w:p>
+        </w:tc>
+        <w:tc>
+          <w:tcPr>
+            <w:tcW w:w="2380" w:type="dxa"/>
+          </w:tcPr>
+          <w:p>
+            <w:pPr>
+              <w:spacing w:after="0"/>
+              <w:rPr>
+                <w:rFonts w:ascii="Verdana" w:hAnsi="Verdana" w:cs="Calibri"/>
+                <w:sz w:val="20"/>
+                <w:szCs w:val="20"/>
+              </w:rPr>
+            </w:pPr>
+            <w:r>
+              <w:rPr>
+                <w:rFonts w:ascii="Verdana" w:hAnsi="Verdana" w:cs="Calibri"/>
+                <w:sz w:val="20"/>
+                <w:szCs w:val="20"/>
+              </w:rPr>
+              <w:t>Includes 1 or 2 minor flaws that detract from the first impression.</w:t>
+            </w:r>
+          </w:p>
+        </w:tc>
+        <w:tc>
+          <w:tcPr>
+            <w:tcW w:w="2379" w:type="dxa"/>
+          </w:tcPr>
+          <w:p>
+            <w:pPr>
+              <w:spacing w:after="0"/>
+              <w:rPr>
+                <w:rFonts w:ascii="Verdana" w:hAnsi="Verdana" w:cs="Calibri"/>
+                <w:sz w:val="20"/>
+                <w:szCs w:val="20"/>
+              </w:rPr>
+            </w:pPr>
+            <w:r>
+              <w:rPr>
+                <w:rFonts w:ascii="Verdana" w:hAnsi="Verdana" w:cs="Calibri"/>
+                <w:sz w:val="20"/>
+                <w:szCs w:val="20"/>
+              </w:rPr>
+              <w:t>Includes multiple flaws that detract from the first impression. Could not be sent out without extensive revision.</w:t>
+            </w:r>
+          </w:p>
+        </w:tc>
+        <w:tc>
+          <w:tcPr>
+            <w:tcW w:w="2380" w:type="dxa"/>
+          </w:tcPr>
+          <w:p>
+            <w:pPr>
+              <w:spacing w:after="0"/>
+              <w:rPr>
+                <w:rFonts w:ascii="Verdana" w:hAnsi="Verdana" w:cs="Calibri"/>
+                <w:sz w:val="20"/>
+                <w:szCs w:val="20"/>
+              </w:rPr>
+            </w:pPr>
+            <w:r>
+              <w:rPr>
+                <w:rFonts w:ascii="Verdana" w:hAnsi="Verdana" w:cs="Calibri"/>
+                <w:sz w:val="20"/>
+                <w:szCs w:val="20"/>
+              </w:rPr>
+              <w:t>Does not make a positive first impression.</w:t>
+            </w:r>
+          </w:p>
+        </w:tc>
+      </w:tr>
+      <w:tr>
+        <w:tc>
+          <w:tcPr>
+            <w:tcW w:w="2379" w:type="dxa"/>
             <w:shd w:val="clear" w:color="auto" w:fill="F2F2F2" w:themeFill="background1" w:themeFillShade="F2"/>
           </w:tcPr>
           <w:p>
@@ -736,23 +900,7 @@
                 <w:sz w:val="20"/>
                 <w:szCs w:val="20"/>
               </w:rPr>
-              <w:t>Explains the topic and why it matters</w:t>
-            </w:r>
-            <w:r>
-              <w:rPr>
-                <w:rFonts w:ascii="Verdana" w:hAnsi="Verdana" w:cs="Calibri"/>
-                <w:sz w:val="20"/>
-                <w:szCs w:val="20"/>
-              </w:rPr>
-              <w:t>,</w:t>
-            </w:r>
-            <w:r>
-              <w:rPr>
-                <w:rFonts w:ascii="Verdana" w:hAnsi="Verdana" w:cs="Calibri"/>
-                <w:sz w:val="20"/>
-                <w:szCs w:val="20"/>
-              </w:rPr>
-              <w:t xml:space="preserve"> followed by a list of the concepts or issues addressed in the fact sheet.</w:t>
+              <w:t>Explains the topic and why it matters, followed by a list of the concepts or issues addressed in the fact sheet.</w:t>
             </w:r>
           </w:p>
         </w:tc>
@@ -917,23 +1065,7 @@
                 <w:sz w:val="20"/>
                 <w:szCs w:val="20"/>
               </w:rPr>
-              <w:t>E</w:t>
-            </w:r>
-            <w:r>
-              <w:rPr>
-                <w:rFonts w:ascii="Verdana" w:hAnsi="Verdana"/>
-                <w:sz w:val="20"/>
-                <w:szCs w:val="20"/>
-              </w:rPr>
-              <w:t>xplains 3–5 essential facts in bullets, stats, or short paragraphs</w:t>
-            </w:r>
-            <w:r>
-              <w:rPr>
-                <w:rFonts w:ascii="Verdana" w:hAnsi="Verdana"/>
-                <w:sz w:val="20"/>
-                <w:szCs w:val="20"/>
-              </w:rPr>
-              <w:t xml:space="preserve"> arranged </w:t>
+              <w:t xml:space="preserve">Explains 3–5 essential facts in bullets, stats, or short paragraphs arranged </w:t>
             </w:r>
             <w:r>
               <w:rPr>
@@ -949,6 +1081,7 @@
                 <w:sz w:val="20"/>
                 <w:szCs w:val="20"/>
               </w:rPr>
+              <w:lastRenderedPageBreak/>
               <w:t>sections with headings</w:t>
             </w:r>
             <w:r>
@@ -981,6 +1114,7 @@
                 <w:sz w:val="20"/>
                 <w:szCs w:val="20"/>
               </w:rPr>
+              <w:lastRenderedPageBreak/>
               <w:t>Presents 3–5 essential facts using clear lists, statistics, or brief paragraphs; content is well-selected, relevant, and fully explained.</w:t>
             </w:r>
           </w:p>
@@ -1031,7 +1165,25 @@
                 <w:sz w:val="20"/>
                 <w:szCs w:val="20"/>
               </w:rPr>
-              <w:t>Covers fewer than 3 or more than 5 facts, or lacks clear details and explanations.</w:t>
+              <w:t xml:space="preserve">Covers fewer than 3 or more than 5 </w:t>
+            </w:r>
+            <w:proofErr w:type="gramStart"/>
+            <w:r>
+              <w:rPr>
+                <w:rFonts w:ascii="Verdana" w:hAnsi="Verdana" w:cs="Calibri"/>
+                <w:sz w:val="20"/>
+                <w:szCs w:val="20"/>
+              </w:rPr>
+              <w:t>facts, or</w:t>
+            </w:r>
+            <w:proofErr w:type="gramEnd"/>
+            <w:r>
+              <w:rPr>
+                <w:rFonts w:ascii="Verdana" w:hAnsi="Verdana" w:cs="Calibri"/>
+                <w:sz w:val="20"/>
+                <w:szCs w:val="20"/>
+              </w:rPr>
+              <w:t xml:space="preserve"> lacks clear details and explanations.</w:t>
             </w:r>
           </w:p>
         </w:tc>
@@ -1318,7 +1470,6 @@
                 <w:sz w:val="20"/>
                 <w:szCs w:val="20"/>
               </w:rPr>
-              <w:lastRenderedPageBreak/>
               <w:t>Visuals</w:t>
             </w:r>
           </w:p>
@@ -1618,7 +1769,25 @@
                 <w:sz w:val="20"/>
                 <w:szCs w:val="20"/>
               </w:rPr>
-              <w:t>Uses a source that is not credible or not integrated and/or uses incorrectly formatted citations.</w:t>
+              <w:t xml:space="preserve">Uses a source that is not credible or not integrated and/or uses incorrectly </w:t>
+            </w:r>
+            <w:proofErr w:type="gramStart"/>
+            <w:r>
+              <w:rPr>
+                <w:rFonts w:ascii="Verdana" w:hAnsi="Verdana" w:cs="Calibri"/>
+                <w:sz w:val="20"/>
+                <w:szCs w:val="20"/>
+              </w:rPr>
+              <w:t>formatted</w:t>
+            </w:r>
+            <w:proofErr w:type="gramEnd"/>
+            <w:r>
+              <w:rPr>
+                <w:rFonts w:ascii="Verdana" w:hAnsi="Verdana" w:cs="Calibri"/>
+                <w:sz w:val="20"/>
+                <w:szCs w:val="20"/>
+              </w:rPr>
+              <w:t xml:space="preserve"> citations.</w:t>
             </w:r>
           </w:p>
         </w:tc>
@@ -1858,7 +2027,16 @@
                 <w:sz w:val="20"/>
                 <w:szCs w:val="20"/>
               </w:rPr>
-              <w:t>Uses CRAP design principles, fonts, chunking, and other formatting elements effectively to increase readability.</w:t>
+              <w:t xml:space="preserve">Uses CRAP design principles, fonts, chunking, and other </w:t>
+            </w:r>
+            <w:r>
+              <w:rPr>
+                <w:rFonts w:ascii="Verdana" w:hAnsi="Verdana" w:cs="Calibri"/>
+                <w:sz w:val="20"/>
+                <w:szCs w:val="20"/>
+              </w:rPr>
+              <w:lastRenderedPageBreak/>
+              <w:t>formatting elements effectively to increase readability.</w:t>
             </w:r>
           </w:p>
         </w:tc>
@@ -1881,7 +2059,17 @@
                 <w:sz w:val="20"/>
                 <w:szCs w:val="20"/>
               </w:rPr>
-              <w:t xml:space="preserve">Uses flawless formatting. Shows strong contrast between headings and the document paragraphs. Uses spacing, fonts, and chunking to </w:t>
+              <w:lastRenderedPageBreak/>
+              <w:t xml:space="preserve">Uses flawless formatting. Shows strong contrast between headings </w:t>
+            </w:r>
+            <w:r>
+              <w:rPr>
+                <w:rFonts w:ascii="Verdana" w:hAnsi="Verdana" w:cs="Calibri"/>
+                <w:sz w:val="20"/>
+                <w:szCs w:val="20"/>
+              </w:rPr>
+              <w:lastRenderedPageBreak/>
+              <w:t xml:space="preserve">and the document paragraphs. Uses spacing, fonts, and chunking to </w:t>
             </w:r>
             <w:r>
               <w:rPr>
@@ -1936,6 +2124,7 @@
                 <w:sz w:val="20"/>
                 <w:szCs w:val="20"/>
               </w:rPr>
+              <w:lastRenderedPageBreak/>
               <w:t xml:space="preserve">Uses accurate and appropriate formatting. Formats headings, </w:t>
             </w:r>
             <w:r>
@@ -1952,6 +2141,7 @@
                 <w:sz w:val="20"/>
                 <w:szCs w:val="20"/>
               </w:rPr>
+              <w:lastRenderedPageBreak/>
               <w:t>spacing, and CRAP design principles consistently.</w:t>
             </w:r>
           </w:p>
@@ -1975,7 +2165,17 @@
                 <w:sz w:val="20"/>
                 <w:szCs w:val="20"/>
               </w:rPr>
-              <w:t>May include minor formatting errors and/or includes minor errors in headings, paragraphing, spacing, or application of CRAP design principles.</w:t>
+              <w:lastRenderedPageBreak/>
+              <w:t xml:space="preserve">May include minor formatting errors and/or includes minor errors in </w:t>
+            </w:r>
+            <w:r>
+              <w:rPr>
+                <w:rFonts w:ascii="Verdana" w:hAnsi="Verdana" w:cs="Calibri"/>
+                <w:sz w:val="20"/>
+                <w:szCs w:val="20"/>
+              </w:rPr>
+              <w:lastRenderedPageBreak/>
+              <w:t>headings, paragraphing, spacing, or application of CRAP design principles.</w:t>
             </w:r>
           </w:p>
         </w:tc>
@@ -2000,7 +2200,17 @@
                 <w:sz w:val="20"/>
                 <w:szCs w:val="20"/>
               </w:rPr>
-              <w:t>Uses incorrect formatting, inadequate contrast between headings and text, large paragraphs, and/or inaccurate spacing. Inconsistently applies CRAP design principles.</w:t>
+              <w:lastRenderedPageBreak/>
+              <w:t xml:space="preserve">Uses incorrect formatting, inadequate contrast between headings </w:t>
+            </w:r>
+            <w:r>
+              <w:rPr>
+                <w:rFonts w:ascii="Verdana" w:hAnsi="Verdana" w:cs="Calibri"/>
+                <w:sz w:val="20"/>
+                <w:szCs w:val="20"/>
+              </w:rPr>
+              <w:lastRenderedPageBreak/>
+              <w:t>and text, large paragraphs, and/or inaccurate spacing. Inconsistently applies CRAP design principles.</w:t>
             </w:r>
           </w:p>
         </w:tc>
@@ -2023,6 +2233,7 @@
                 <w:sz w:val="20"/>
                 <w:szCs w:val="20"/>
               </w:rPr>
+              <w:lastRenderedPageBreak/>
               <w:t>Does not meet formatting or design requirements.</w:t>
             </w:r>
           </w:p>
@@ -3531,6 +3742,36 @@
       <w14:ligatures w14:val="none"/>
     </w:rPr>
   </w:style>
+  <w:style w:type="paragraph" w:styleId="PlainText">
+    <w:name w:val="Plain Text"/>
+    <w:basedOn w:val="Normal"/>
+    <w:link w:val="PlainTextChar"/>
+    <w:uiPriority w:val="99"/>
+    <w:unhideWhenUsed/>
+    <w:rsid w:val="001B2E7A"/>
+    <w:pPr>
+      <w:spacing w:after="0" w:line="240" w:lineRule="auto"/>
+    </w:pPr>
+    <w:rPr>
+      <w:rFonts w:ascii="Consolas" w:eastAsiaTheme="minorHAnsi" w:hAnsi="Consolas"/>
+      <w:kern w:val="2"/>
+      <w:sz w:val="21"/>
+      <w:szCs w:val="21"/>
+      <w14:ligatures w14:val="standardContextual"/>
+    </w:rPr>
+  </w:style>
+  <w:style w:type="character" w:customStyle="1" w:styleId="PlainTextChar">
+    <w:name w:val="Plain Text Char"/>
+    <w:basedOn w:val="DefaultParagraphFont"/>
+    <w:link w:val="PlainText"/>
+    <w:uiPriority w:val="99"/>
+    <w:rsid w:val="001B2E7A"/>
+    <w:rPr>
+      <w:rFonts w:ascii="Consolas" w:hAnsi="Consolas"/>
+      <w:sz w:val="21"/>
+      <w:szCs w:val="21"/>
+    </w:rPr>
+  </w:style>
 </w:styles>
 </file>
 

</xml_diff>